<commit_message>
Updated script to add questions.
</commit_message>
<xml_diff>
--- a/app/leitores/questoesbio.docx
+++ b/app/leitores/questoesbio.docx
@@ -480,19 +480,7 @@
       </w:pPr>
       <w:r>
         <w:rPr/>
-        <w:t xml:space="preserve">Considere um banco de dados (Quadro 1) que apresenta sequências hipotéticas de DNA de duas áreas de extrativismo permitido (A1 e A2) e duas áreas de conservação (B1 e B2). Um órgão de fiscalização ambiental recebeu uma denúncia anônima de que cinco lojas moveleiras (1, 2, 3, 4 e 5) estariam comercializando produtos fabricados com madeira oriunda de áreas onde a extração é proibida. As sequências de DNA das amostras dos lotes apreendidos nas lojas moveleiras foram determinadas (Quadro 2) </w:t>
-      </w:r>
-    </w:p>
-    <w:p>
-      <w:pPr>
-        <w:pStyle w:val="Normal"/>
-        <w:ind w:left="420" w:firstLine="288"/>
-        <w:jc w:val="both"/>
-        <w:rPr/>
-      </w:pPr>
-      <w:r>
-        <w:rPr/>
-        <w:t xml:space="preserve">[IMG] . </w:t>
+        <w:t xml:space="preserve">Considere um banco de dados (Quadro 1) que apresenta sequências hipotéticas de DNA de duas áreas de extrativismo permitido (A1 e A2) e duas áreas de conservação (B1 e B2). Um órgão de fiscalização ambiental recebeu uma denúncia anônima de que cinco lojas moveleiras (1, 2, 3, 4 e 5) estariam comercializando produtos fabricados com madeira oriunda de áreas onde a extração é proibida. As sequências de DNA das amostras dos lotes apreendidos nas lojas moveleiras foram determinadas (Quadro 2) [IMG] . </w:t>
       </w:r>
     </w:p>
     <w:p>
@@ -1588,7 +1576,18 @@
         <w:rPr>
           <w:b/>
         </w:rPr>
-        <w:t>w$ D</w:t>
+        <w:t xml:space="preserve">w$ D </w:t>
+      </w:r>
+      <w:r>
+        <w:rPr>
+          <w:b/>
+        </w:rPr>
+      </w:r>
+      <w:r>
+        <w:rPr>
+          <w:b/>
+        </w:rPr>
+        <w:t>a</w:t>
       </w:r>
     </w:p>
     <w:p>

</xml_diff>